<commit_message>
ready for problem 4
</commit_message>
<xml_diff>
--- a/Homework3.docx
+++ b/Homework3.docx
@@ -3,11 +3,15 @@
 <w:document xmlns:wpc="http://schemas.microsoft.com/office/word/2010/wordprocessingCanvas" xmlns:cx="http://schemas.microsoft.com/office/drawing/2014/chartex" xmlns:cx1="http://schemas.microsoft.com/office/drawing/2015/9/8/chartex" xmlns:cx2="http://schemas.microsoft.com/office/drawing/2015/10/21/chartex" xmlns:cx3="http://schemas.microsoft.com/office/drawing/2016/5/9/chartex" xmlns:cx4="http://schemas.microsoft.com/office/drawing/2016/5/10/chartex" xmlns:cx5="http://schemas.microsoft.com/office/drawing/2016/5/11/chartex" xmlns:cx6="http://schemas.microsoft.com/office/drawing/2016/5/12/chartex" xmlns:cx7="http://schemas.microsoft.com/office/drawing/2016/5/13/chartex" xmlns:cx8="http://schemas.microsoft.com/office/drawing/2016/5/14/chartex" xmlns:mc="http://schemas.openxmlformats.org/markup-compatibility/2006" xmlns:aink="http://schemas.microsoft.com/office/drawing/2016/ink" xmlns:am3d="http://schemas.microsoft.com/office/drawing/2017/model3d" xmlns:o="urn:schemas-microsoft-com:office:office" xmlns:r="http://schemas.openxmlformats.org/officeDocument/2006/relationships" xmlns:m="http://schemas.openxmlformats.org/officeDocument/2006/math" xmlns:v="urn:schemas-microsoft-com:vml" xmlns:wp14="http://schemas.microsoft.com/office/word/2010/wordprocessingDrawing" xmlns:wp="http://schemas.openxmlformats.org/drawingml/2006/wordprocessingDrawing" xmlns:w10="urn:schemas-microsoft-com:office:word" xmlns:w="http://schemas.openxmlformats.org/wordprocessingml/2006/main" xmlns:w14="http://schemas.microsoft.com/office/word/2010/wordml" xmlns:w15="http://schemas.microsoft.com/office/word/2012/wordml" xmlns:w16cid="http://schemas.microsoft.com/office/word/2016/wordml/cid" xmlns:w16se="http://schemas.microsoft.com/office/word/2015/wordml/symex" xmlns:wpg="http://schemas.microsoft.com/office/word/2010/wordprocessingGroup" xmlns:wpi="http://schemas.microsoft.com/office/word/2010/wordprocessingInk" xmlns:wne="http://schemas.microsoft.com/office/word/2006/wordml" xmlns:wps="http://schemas.microsoft.com/office/word/2010/wordprocessingShape" mc:Ignorable="w14 w15 w16se w16cid wp14">
   <w:body>
     <w:p/>
+    <w:p>
+      <w:pPr>
+        <w:pStyle w:val="NoSpacing"/>
+      </w:pPr>
+    </w:p>
     <w:p/>
     <w:p/>
     <w:p/>
     <w:p/>
-    <w:p/>
     <w:p>
       <w:r>
         <w:t>Task 1:</w:t>
@@ -47,13 +51,7 @@
       </w:r>
       <w:proofErr w:type="gramEnd"/>
       <w:r>
-        <w:t>2214119</w:t>
-      </w:r>
-      <w:r>
-        <w:t>)</w:t>
-      </w:r>
-      <w:r>
-        <w:t xml:space="preserve"> to be </w:t>
+        <w:t xml:space="preserve">2214119) to be </w:t>
       </w:r>
       <w:r>
         <w:t>2211144</w:t>
@@ -67,13 +65,8 @@
         <w:pStyle w:val="ListParagraph"/>
         <w:ind w:left="1440"/>
       </w:pPr>
-      <w:proofErr w:type="spellStart"/>
-      <w:r>
-        <w:t>def</w:t>
-      </w:r>
-      <w:proofErr w:type="spellEnd"/>
-      <w:r>
-        <w:t xml:space="preserve"> </w:t>
+      <w:r>
+        <w:t xml:space="preserve">def </w:t>
       </w:r>
       <w:proofErr w:type="spellStart"/>
       <w:r>
@@ -149,6 +142,250 @@
       <w:r>
         <w:t xml:space="preserve">    return count</w:t>
       </w:r>
+    </w:p>
+    <w:p/>
+    <w:p>
+      <w:pPr>
+        <w:pStyle w:val="ListParagraph"/>
+        <w:numPr>
+          <w:ilvl w:val="0"/>
+          <w:numId w:val="1"/>
+        </w:numPr>
+      </w:pPr>
+      <w:r>
+        <w:t>d</w:t>
+      </w:r>
+      <w:r>
+        <w:t>= e</w:t>
+      </w:r>
+      <w:r>
+        <w:rPr>
+          <w:vertAlign w:val="superscript"/>
+        </w:rPr>
+        <w:t>-1</w:t>
+      </w:r>
+      <w:r>
+        <w:t xml:space="preserve"> mod </w:t>
+      </w:r>
+      <w:proofErr w:type="gramStart"/>
+      <w:r>
+        <w:t>Φ</w:t>
+      </w:r>
+      <w:r>
+        <w:t>(</w:t>
+      </w:r>
+      <w:proofErr w:type="gramEnd"/>
+      <w:r>
+        <w:t>2214119</w:t>
+      </w:r>
+      <w:r>
+        <w:t xml:space="preserve">) </w:t>
+      </w:r>
+    </w:p>
+    <w:p>
+      <w:pPr>
+        <w:pStyle w:val="ListParagraph"/>
+        <w:ind w:left="1080"/>
+      </w:pPr>
+      <w:r>
+        <w:t>d= (5)</w:t>
+      </w:r>
+      <w:r>
+        <w:rPr>
+          <w:vertAlign w:val="superscript"/>
+        </w:rPr>
+        <w:t>-1</w:t>
+      </w:r>
+      <w:r>
+        <w:t xml:space="preserve"> mod 2211144</w:t>
+      </w:r>
+    </w:p>
+    <w:p>
+      <w:pPr>
+        <w:pStyle w:val="ListParagraph"/>
+        <w:ind w:left="1080"/>
+      </w:pPr>
+      <w:r>
+        <w:t>5d = 1 mod 2211144</w:t>
+      </w:r>
+    </w:p>
+    <w:p>
+      <w:pPr>
+        <w:pStyle w:val="ListParagraph"/>
+        <w:ind w:left="1080"/>
+      </w:pPr>
+      <w:r>
+        <w:t>d = 2211145/5</w:t>
+      </w:r>
+    </w:p>
+    <w:p>
+      <w:pPr>
+        <w:pStyle w:val="ListParagraph"/>
+        <w:ind w:left="1080"/>
+      </w:pPr>
+      <w:r>
+        <w:t>d = 442229 + 2211144*l</w:t>
+      </w:r>
+    </w:p>
+    <w:p>
+      <w:pPr>
+        <w:pStyle w:val="ListParagraph"/>
+        <w:ind w:left="1080"/>
+      </w:pPr>
+    </w:p>
+    <w:p>
+      <w:pPr>
+        <w:pStyle w:val="ListParagraph"/>
+        <w:ind w:left="1080"/>
+      </w:pPr>
+      <w:r>
+        <w:t xml:space="preserve">the formula for d given N, e is </w:t>
+      </w:r>
+      <w:r>
+        <w:t>d= e</w:t>
+      </w:r>
+      <w:r>
+        <w:rPr>
+          <w:vertAlign w:val="superscript"/>
+        </w:rPr>
+        <w:t>-1</w:t>
+      </w:r>
+      <w:r>
+        <w:t xml:space="preserve"> mod </w:t>
+      </w:r>
+      <w:r>
+        <w:t>Φ</w:t>
+      </w:r>
+      <w:r>
+        <w:t>(</w:t>
+      </w:r>
+      <w:r>
+        <w:t>N</w:t>
+      </w:r>
+      <w:r>
+        <w:t>)</w:t>
+      </w:r>
+      <w:r>
+        <w:t xml:space="preserve"> which means that there is an acceptable d value that when multiplied by e and divided by </w:t>
+      </w:r>
+      <w:r>
+        <w:t>Φ</w:t>
+      </w:r>
+      <w:r>
+        <w:t>(N)</w:t>
+      </w:r>
+      <w:r>
+        <w:t xml:space="preserve"> has a remainder of 1.</w:t>
+      </w:r>
+    </w:p>
+    <w:p>
+      <w:r>
+        <w:tab/>
+      </w:r>
+    </w:p>
+    <w:p>
+      <w:pPr>
+        <w:pStyle w:val="ListParagraph"/>
+        <w:numPr>
+          <w:ilvl w:val="0"/>
+          <w:numId w:val="1"/>
+        </w:numPr>
+      </w:pPr>
+      <w:r>
+        <w:t>This is a good way to randomize the ciphertext</w:t>
+      </w:r>
+      <w:r>
+        <w:t xml:space="preserve"> because with a random message, the encryption will be deterministic of that random value, making it random as well. </w:t>
+      </w:r>
+      <w:proofErr w:type="gramStart"/>
+      <w:r>
+        <w:t>H</w:t>
+      </w:r>
+      <w:r>
+        <w:t>owever</w:t>
+      </w:r>
+      <w:proofErr w:type="gramEnd"/>
+      <w:r>
+        <w:t xml:space="preserve"> </w:t>
+      </w:r>
+      <w:r>
+        <w:t>if the receiver is not aware of what the value of r is (if it is chosen at random how could they be), then there could be some confusion in determining m from (m*r), making it not a good method.</w:t>
+      </w:r>
+    </w:p>
+    <w:p/>
+    <w:p>
+      <w:r>
+        <w:t>Task 2:</w:t>
+      </w:r>
+    </w:p>
+    <w:p>
+      <w:pPr>
+        <w:pStyle w:val="ListParagraph"/>
+        <w:numPr>
+          <w:ilvl w:val="0"/>
+          <w:numId w:val="2"/>
+        </w:numPr>
+      </w:pPr>
+      <w:r>
+        <w:t xml:space="preserve"> The attacker would have to trick the certification authority into revealing one of its </w:t>
+      </w:r>
+      <w:proofErr w:type="gramStart"/>
+      <w:r>
+        <w:t>keys, or</w:t>
+      </w:r>
+      <w:proofErr w:type="gramEnd"/>
+      <w:r>
+        <w:t xml:space="preserve"> trick many people into thinking that the attacker was a certificate authority and could create valid signatures on public key</w:t>
+      </w:r>
+      <w:r>
+        <w:t xml:space="preserve">, domain pairs.  Aside from that, the only thing an attacker could do would be to not forward network traffic which would result in a lack of communication between the server and the </w:t>
+      </w:r>
+      <w:proofErr w:type="gramStart"/>
+      <w:r>
+        <w:t>client, but</w:t>
+      </w:r>
+      <w:proofErr w:type="gramEnd"/>
+      <w:r>
+        <w:t xml:space="preserve"> would not break the encryption scheme.</w:t>
+      </w:r>
+    </w:p>
+    <w:p>
+      <w:pPr>
+        <w:pStyle w:val="ListParagraph"/>
+        <w:numPr>
+          <w:ilvl w:val="0"/>
+          <w:numId w:val="2"/>
+        </w:numPr>
+      </w:pPr>
+      <w:r>
+        <w:lastRenderedPageBreak/>
+        <w:t xml:space="preserve">This is not really a problem because it is difficult to be a trusted certificate authority, and so attackers usually do not end up with signing abilities.  Aside from attacking the certificate, there is not much a </w:t>
+      </w:r>
+      <w:proofErr w:type="spellStart"/>
+      <w:r>
+        <w:t>mn</w:t>
+      </w:r>
+      <w:proofErr w:type="spellEnd"/>
+      <w:r>
+        <w:t xml:space="preserve"> in the middle attack can do besides dropping traffic, which is not really a problem for the server because they are not exposing any information to an attacker, and it is something that is out of their control.</w:t>
+      </w:r>
+      <w:r>
+        <w:br/>
+      </w:r>
+    </w:p>
+    <w:p>
+      <w:r>
+        <w:t>Task 3:</w:t>
+      </w:r>
+    </w:p>
+    <w:p>
+      <w:pPr>
+        <w:pStyle w:val="ListParagraph"/>
+        <w:numPr>
+          <w:ilvl w:val="0"/>
+          <w:numId w:val="3"/>
+        </w:numPr>
+      </w:pPr>
       <w:bookmarkStart w:id="0" w:name="_GoBack"/>
       <w:bookmarkEnd w:id="0"/>
     </w:p>
@@ -165,6 +402,184 @@
 <file path=word/numbering.xml><?xml version="1.0" encoding="utf-8"?>
 <w:numbering xmlns:wpc="http://schemas.microsoft.com/office/word/2010/wordprocessingCanvas" xmlns:cx="http://schemas.microsoft.com/office/drawing/2014/chartex" xmlns:cx1="http://schemas.microsoft.com/office/drawing/2015/9/8/chartex" xmlns:cx2="http://schemas.microsoft.com/office/drawing/2015/10/21/chartex" xmlns:cx3="http://schemas.microsoft.com/office/drawing/2016/5/9/chartex" xmlns:cx4="http://schemas.microsoft.com/office/drawing/2016/5/10/chartex" xmlns:cx5="http://schemas.microsoft.com/office/drawing/2016/5/11/chartex" xmlns:cx6="http://schemas.microsoft.com/office/drawing/2016/5/12/chartex" xmlns:cx7="http://schemas.microsoft.com/office/drawing/2016/5/13/chartex" xmlns:cx8="http://schemas.microsoft.com/office/drawing/2016/5/14/chartex" xmlns:mc="http://schemas.openxmlformats.org/markup-compatibility/2006" xmlns:aink="http://schemas.microsoft.com/office/drawing/2016/ink" xmlns:am3d="http://schemas.microsoft.com/office/drawing/2017/model3d" xmlns:o="urn:schemas-microsoft-com:office:office" xmlns:r="http://schemas.openxmlformats.org/officeDocument/2006/relationships" xmlns:m="http://schemas.openxmlformats.org/officeDocument/2006/math" xmlns:v="urn:schemas-microsoft-com:vml" xmlns:wp14="http://schemas.microsoft.com/office/word/2010/wordprocessingDrawing" xmlns:wp="http://schemas.openxmlformats.org/drawingml/2006/wordprocessingDrawing" xmlns:w10="urn:schemas-microsoft-com:office:word" xmlns:w="http://schemas.openxmlformats.org/wordprocessingml/2006/main" xmlns:w14="http://schemas.microsoft.com/office/word/2010/wordml" xmlns:w15="http://schemas.microsoft.com/office/word/2012/wordml" xmlns:w16cid="http://schemas.microsoft.com/office/word/2016/wordml/cid" xmlns:w16se="http://schemas.microsoft.com/office/word/2015/wordml/symex" xmlns:wpg="http://schemas.microsoft.com/office/word/2010/wordprocessingGroup" xmlns:wpi="http://schemas.microsoft.com/office/word/2010/wordprocessingInk" xmlns:wne="http://schemas.microsoft.com/office/word/2006/wordml" xmlns:wps="http://schemas.microsoft.com/office/word/2010/wordprocessingShape" mc:Ignorable="w14 w15 w16se w16cid wp14">
   <w:abstractNum w:abstractNumId="0" w15:restartNumberingAfterBreak="0">
+    <w:nsid w:val="61024AFE"/>
+    <w:multiLevelType w:val="hybridMultilevel"/>
+    <w:tmpl w:val="76BCADF8"/>
+    <w:lvl w:ilvl="0" w:tplc="04090017">
+      <w:start w:val="1"/>
+      <w:numFmt w:val="lowerLetter"/>
+      <w:lvlText w:val="%1)"/>
+      <w:lvlJc w:val="left"/>
+      <w:pPr>
+        <w:ind w:left="720" w:hanging="360"/>
+      </w:pPr>
+      <w:rPr>
+        <w:rFonts w:hint="default"/>
+      </w:rPr>
+    </w:lvl>
+    <w:lvl w:ilvl="1" w:tplc="04090019" w:tentative="1">
+      <w:start w:val="1"/>
+      <w:numFmt w:val="lowerLetter"/>
+      <w:lvlText w:val="%2."/>
+      <w:lvlJc w:val="left"/>
+      <w:pPr>
+        <w:ind w:left="1440" w:hanging="360"/>
+      </w:pPr>
+    </w:lvl>
+    <w:lvl w:ilvl="2" w:tplc="0409001B" w:tentative="1">
+      <w:start w:val="1"/>
+      <w:numFmt w:val="lowerRoman"/>
+      <w:lvlText w:val="%3."/>
+      <w:lvlJc w:val="right"/>
+      <w:pPr>
+        <w:ind w:left="2160" w:hanging="180"/>
+      </w:pPr>
+    </w:lvl>
+    <w:lvl w:ilvl="3" w:tplc="0409000F" w:tentative="1">
+      <w:start w:val="1"/>
+      <w:numFmt w:val="decimal"/>
+      <w:lvlText w:val="%4."/>
+      <w:lvlJc w:val="left"/>
+      <w:pPr>
+        <w:ind w:left="2880" w:hanging="360"/>
+      </w:pPr>
+    </w:lvl>
+    <w:lvl w:ilvl="4" w:tplc="04090019" w:tentative="1">
+      <w:start w:val="1"/>
+      <w:numFmt w:val="lowerLetter"/>
+      <w:lvlText w:val="%5."/>
+      <w:lvlJc w:val="left"/>
+      <w:pPr>
+        <w:ind w:left="3600" w:hanging="360"/>
+      </w:pPr>
+    </w:lvl>
+    <w:lvl w:ilvl="5" w:tplc="0409001B" w:tentative="1">
+      <w:start w:val="1"/>
+      <w:numFmt w:val="lowerRoman"/>
+      <w:lvlText w:val="%6."/>
+      <w:lvlJc w:val="right"/>
+      <w:pPr>
+        <w:ind w:left="4320" w:hanging="180"/>
+      </w:pPr>
+    </w:lvl>
+    <w:lvl w:ilvl="6" w:tplc="0409000F" w:tentative="1">
+      <w:start w:val="1"/>
+      <w:numFmt w:val="decimal"/>
+      <w:lvlText w:val="%7."/>
+      <w:lvlJc w:val="left"/>
+      <w:pPr>
+        <w:ind w:left="5040" w:hanging="360"/>
+      </w:pPr>
+    </w:lvl>
+    <w:lvl w:ilvl="7" w:tplc="04090019" w:tentative="1">
+      <w:start w:val="1"/>
+      <w:numFmt w:val="lowerLetter"/>
+      <w:lvlText w:val="%8."/>
+      <w:lvlJc w:val="left"/>
+      <w:pPr>
+        <w:ind w:left="5760" w:hanging="360"/>
+      </w:pPr>
+    </w:lvl>
+    <w:lvl w:ilvl="8" w:tplc="0409001B" w:tentative="1">
+      <w:start w:val="1"/>
+      <w:numFmt w:val="lowerRoman"/>
+      <w:lvlText w:val="%9."/>
+      <w:lvlJc w:val="right"/>
+      <w:pPr>
+        <w:ind w:left="6480" w:hanging="180"/>
+      </w:pPr>
+    </w:lvl>
+  </w:abstractNum>
+  <w:abstractNum w:abstractNumId="1" w15:restartNumberingAfterBreak="0">
+    <w:nsid w:val="71FF198B"/>
+    <w:multiLevelType w:val="hybridMultilevel"/>
+    <w:tmpl w:val="2534840C"/>
+    <w:lvl w:ilvl="0" w:tplc="04090017">
+      <w:start w:val="1"/>
+      <w:numFmt w:val="lowerLetter"/>
+      <w:lvlText w:val="%1)"/>
+      <w:lvlJc w:val="left"/>
+      <w:pPr>
+        <w:ind w:left="720" w:hanging="360"/>
+      </w:pPr>
+      <w:rPr>
+        <w:rFonts w:hint="default"/>
+      </w:rPr>
+    </w:lvl>
+    <w:lvl w:ilvl="1" w:tplc="04090019" w:tentative="1">
+      <w:start w:val="1"/>
+      <w:numFmt w:val="lowerLetter"/>
+      <w:lvlText w:val="%2."/>
+      <w:lvlJc w:val="left"/>
+      <w:pPr>
+        <w:ind w:left="1440" w:hanging="360"/>
+      </w:pPr>
+    </w:lvl>
+    <w:lvl w:ilvl="2" w:tplc="0409001B" w:tentative="1">
+      <w:start w:val="1"/>
+      <w:numFmt w:val="lowerRoman"/>
+      <w:lvlText w:val="%3."/>
+      <w:lvlJc w:val="right"/>
+      <w:pPr>
+        <w:ind w:left="2160" w:hanging="180"/>
+      </w:pPr>
+    </w:lvl>
+    <w:lvl w:ilvl="3" w:tplc="0409000F" w:tentative="1">
+      <w:start w:val="1"/>
+      <w:numFmt w:val="decimal"/>
+      <w:lvlText w:val="%4."/>
+      <w:lvlJc w:val="left"/>
+      <w:pPr>
+        <w:ind w:left="2880" w:hanging="360"/>
+      </w:pPr>
+    </w:lvl>
+    <w:lvl w:ilvl="4" w:tplc="04090019" w:tentative="1">
+      <w:start w:val="1"/>
+      <w:numFmt w:val="lowerLetter"/>
+      <w:lvlText w:val="%5."/>
+      <w:lvlJc w:val="left"/>
+      <w:pPr>
+        <w:ind w:left="3600" w:hanging="360"/>
+      </w:pPr>
+    </w:lvl>
+    <w:lvl w:ilvl="5" w:tplc="0409001B" w:tentative="1">
+      <w:start w:val="1"/>
+      <w:numFmt w:val="lowerRoman"/>
+      <w:lvlText w:val="%6."/>
+      <w:lvlJc w:val="right"/>
+      <w:pPr>
+        <w:ind w:left="4320" w:hanging="180"/>
+      </w:pPr>
+    </w:lvl>
+    <w:lvl w:ilvl="6" w:tplc="0409000F" w:tentative="1">
+      <w:start w:val="1"/>
+      <w:numFmt w:val="decimal"/>
+      <w:lvlText w:val="%7."/>
+      <w:lvlJc w:val="left"/>
+      <w:pPr>
+        <w:ind w:left="5040" w:hanging="360"/>
+      </w:pPr>
+    </w:lvl>
+    <w:lvl w:ilvl="7" w:tplc="04090019" w:tentative="1">
+      <w:start w:val="1"/>
+      <w:numFmt w:val="lowerLetter"/>
+      <w:lvlText w:val="%8."/>
+      <w:lvlJc w:val="left"/>
+      <w:pPr>
+        <w:ind w:left="5760" w:hanging="360"/>
+      </w:pPr>
+    </w:lvl>
+    <w:lvl w:ilvl="8" w:tplc="0409001B" w:tentative="1">
+      <w:start w:val="1"/>
+      <w:numFmt w:val="lowerRoman"/>
+      <w:lvlText w:val="%9."/>
+      <w:lvlJc w:val="right"/>
+      <w:pPr>
+        <w:ind w:left="6480" w:hanging="180"/>
+      </w:pPr>
+    </w:lvl>
+  </w:abstractNum>
+  <w:abstractNum w:abstractNumId="2" w15:restartNumberingAfterBreak="0">
     <w:nsid w:val="7F6E65FA"/>
     <w:multiLevelType w:val="hybridMultilevel"/>
     <w:tmpl w:val="65DC3DBE"/>
@@ -254,6 +669,12 @@
     </w:lvl>
   </w:abstractNum>
   <w:num w:numId="1">
+    <w:abstractNumId w:val="2"/>
+  </w:num>
+  <w:num w:numId="2">
+    <w:abstractNumId w:val="1"/>
+  </w:num>
+  <w:num w:numId="3">
     <w:abstractNumId w:val="0"/>
   </w:num>
 </w:numbering>
@@ -998,7 +1419,7 @@
 </file>
 
 <file path=customXml/itemProps1.xml><?xml version="1.0" encoding="utf-8"?>
-<ds:datastoreItem xmlns:ds="http://schemas.openxmlformats.org/officeDocument/2006/customXml" ds:itemID="{DA246E17-E0E7-EB48-B927-5BACEE6B975B}">
+<ds:datastoreItem xmlns:ds="http://schemas.openxmlformats.org/officeDocument/2006/customXml" ds:itemID="{44CC884D-C55F-4022-A6BD-80F195D35B1D}">
   <ds:schemaRefs>
     <ds:schemaRef ds:uri="http://schemas.openxmlformats.org/officeDocument/2006/bibliography"/>
   </ds:schemaRefs>

</xml_diff>